<commit_message>
add explicit page break to section heading
</commit_message>
<xml_diff>
--- a/Azure/Exams/exam-az-303-microsoft-azure-architect-technologies-skills-measured.docx
+++ b/Azure/Exams/exam-az-303-microsoft-azure-architect-technologies-skills-measured.docx
@@ -132,13 +132,7 @@
         <w:rPr>
           <w:color w:val="505050"/>
         </w:rPr>
-        <w:t>Responsibilities for an Azure Solution Architect include adv</w:t>
-      </w:r>
-      <w:r>
-        <w:rPr>
-          <w:color w:val="505050"/>
-        </w:rPr>
-        <w:t xml:space="preserve">ising stakeholders and translating business requirements into secure, scalable, and reliable cloud solutions. </w:t>
+        <w:t xml:space="preserve">Responsibilities for an Azure Solution Architect include advising stakeholders and translating business requirements into secure, scalable, and reliable cloud solutions. </w:t>
       </w:r>
     </w:p>
     <w:p>
@@ -164,47 +158,29 @@
         <w:rPr>
           <w:color w:val="505050"/>
         </w:rPr>
-        <w:t>A candidate for this exam should</w:t>
-      </w:r>
+        <w:t xml:space="preserve">A candidate for this exam should have advanced experience and knowledge of IT operations, including networking, virtualization, identity, security, business continuity, disaster recovery, data platform, budgeting, and governance–this role should manage how decisions in each area affect an overall solution. In addition, this role should have expert-level skills in Azure administration and have experience with Azure development and DevOps processes. </w:t>
+      </w:r>
+    </w:p>
+    <w:p>
+      <w:pPr>
+        <w:pStyle w:val="Heading1"/>
+        <w:ind w:left="-5"/>
+      </w:pPr>
+      <w:r>
+        <w:t xml:space="preserve">Skills Measured </w:t>
+      </w:r>
+    </w:p>
+    <w:p>
+      <w:pPr>
+        <w:spacing w:after="191" w:line="227" w:lineRule="auto"/>
+        <w:ind w:left="-5"/>
+        <w:jc w:val="left"/>
+      </w:pPr>
       <w:r>
         <w:rPr>
           <w:color w:val="505050"/>
         </w:rPr>
-        <w:t xml:space="preserve"> have advanced experience and knowledge of IT operations, including networking, virtualization, identity, security, business continuity, disaster recovery, data platform, budgeting, and governance–this role should manage how decisions in each area affect a</w:t>
-      </w:r>
-      <w:r>
-        <w:rPr>
-          <w:color w:val="505050"/>
-        </w:rPr>
-        <w:t xml:space="preserve">n overall solution. In addition, this role should have expert-level skills in Azure administration and have experience with Azure development and DevOps processes. </w:t>
-      </w:r>
-    </w:p>
-    <w:p>
-      <w:pPr>
-        <w:pStyle w:val="Heading1"/>
-        <w:ind w:left="-5"/>
-      </w:pPr>
-      <w:r>
-        <w:t xml:space="preserve">Skills Measured </w:t>
-      </w:r>
-    </w:p>
-    <w:p>
-      <w:pPr>
-        <w:spacing w:after="191" w:line="227" w:lineRule="auto"/>
-        <w:ind w:left="-5"/>
-        <w:jc w:val="left"/>
-      </w:pPr>
-      <w:r>
-        <w:rPr>
-          <w:color w:val="505050"/>
-        </w:rPr>
-        <w:t>NOTE: The bullets that appear below each of the skills measured are intend</w:t>
-      </w:r>
-      <w:r>
-        <w:rPr>
-          <w:color w:val="505050"/>
-        </w:rPr>
-        <w:t xml:space="preserve">ed to illustrate how we are assessing that skill. This list is not definitive or exhaustive. </w:t>
+        <w:t xml:space="preserve">NOTE: The bullets that appear below each of the skills measured are intended to illustrate how we are assessing that skill. This list is not definitive or exhaustive. </w:t>
       </w:r>
     </w:p>
     <w:p>
@@ -308,10 +284,7 @@
       </w:pPr>
       <w:r>
         <w:lastRenderedPageBreak/>
-        <w:t xml:space="preserve">Implement and </w:t>
-      </w:r>
-      <w:r>
-        <w:t xml:space="preserve">Monitor an Azure Infrastructure (50-55%) </w:t>
+        <w:t xml:space="preserve">Implement and Monitor an Azure Infrastructure (50-55%) </w:t>
       </w:r>
     </w:p>
     <w:p>
@@ -398,10 +371,7 @@
         <w:jc w:val="left"/>
       </w:pPr>
       <w:r>
-        <w:t>monitor p</w:t>
-      </w:r>
-      <w:r>
-        <w:t>erformance capacity</w:t>
+        <w:t>monitor performance capacity</w:t>
       </w:r>
     </w:p>
     <w:p>
@@ -479,8 +449,13 @@
         <w:jc w:val="left"/>
       </w:pPr>
       <w:r>
-        <w:t>monitor spend</w:t>
-      </w:r>
+        <w:t xml:space="preserve">monitor </w:t>
+      </w:r>
+      <w:proofErr w:type="gramStart"/>
+      <w:r>
+        <w:t>spend</w:t>
+      </w:r>
+      <w:proofErr w:type="gramEnd"/>
     </w:p>
     <w:p>
       <w:pPr>
@@ -663,10 +638,7 @@
         <w:jc w:val="left"/>
       </w:pPr>
       <w:r>
-        <w:t>con</w:t>
-      </w:r>
-      <w:r>
-        <w:t xml:space="preserve">figure network access to the storage account </w:t>
+        <w:t xml:space="preserve">configure network access to the storage account </w:t>
       </w:r>
     </w:p>
     <w:p>
@@ -746,10 +718,7 @@
         <w:ind w:left="-5"/>
       </w:pPr>
       <w:r>
-        <w:t>Implemen</w:t>
-      </w:r>
-      <w:r>
-        <w:t xml:space="preserve">t VMs for Windows and Linux </w:t>
+        <w:t xml:space="preserve">Implement VMs for Windows and Linux </w:t>
       </w:r>
     </w:p>
     <w:p>
@@ -924,10 +893,7 @@
         <w:jc w:val="left"/>
       </w:pPr>
       <w:r>
-        <w:t>manage a tem</w:t>
-      </w:r>
-      <w:r>
-        <w:t xml:space="preserve">plate library </w:t>
+        <w:t xml:space="preserve">manage a template library </w:t>
       </w:r>
     </w:p>
     <w:p>
@@ -1035,10 +1001,7 @@
         <w:jc w:val="left"/>
       </w:pPr>
       <w:r>
-        <w:t>implement self-</w:t>
-      </w:r>
-      <w:r>
-        <w:t xml:space="preserve">service password reset </w:t>
+        <w:t xml:space="preserve">implement self-service password reset </w:t>
       </w:r>
     </w:p>
     <w:p>
@@ -1282,10 +1245,7 @@
         <w:jc w:val="left"/>
       </w:pPr>
       <w:r>
-        <w:t>assess infrastructure</w:t>
-      </w:r>
-      <w:r>
-        <w:t xml:space="preserve"> </w:t>
+        <w:t xml:space="preserve">assess infrastructure </w:t>
       </w:r>
     </w:p>
     <w:p>
@@ -1469,10 +1429,7 @@
         <w:jc w:val="left"/>
       </w:pPr>
       <w:r>
-        <w:t>implement Network Security Groups and Application Secu</w:t>
-      </w:r>
-      <w:r>
-        <w:t xml:space="preserve">rity Groups </w:t>
+        <w:t xml:space="preserve">implement Network Security Groups and Application Security Groups </w:t>
       </w:r>
     </w:p>
     <w:p>
@@ -1552,10 +1509,7 @@
         <w:jc w:val="left"/>
       </w:pPr>
       <w:r>
-        <w:t>configure access to</w:t>
-      </w:r>
-      <w:r>
-        <w:t xml:space="preserve"> Azure resources by assigning roles </w:t>
+        <w:t xml:space="preserve">configure access to Azure resources by assigning roles </w:t>
       </w:r>
     </w:p>
     <w:p>
@@ -1635,10 +1589,7 @@
         <w:ind w:left="-5"/>
       </w:pPr>
       <w:r>
-        <w:t>Manage security for applic</w:t>
-      </w:r>
-      <w:r>
-        <w:t xml:space="preserve">ations </w:t>
+        <w:t xml:space="preserve">Manage security for applications </w:t>
       </w:r>
     </w:p>
     <w:p>
@@ -1678,6 +1629,21 @@
       </w:pPr>
       <w:r>
         <w:t xml:space="preserve">register and manage applications in Azure AD </w:t>
+      </w:r>
+    </w:p>
+    <w:p>
+      <w:pPr>
+        <w:spacing w:after="160" w:line="259" w:lineRule="auto"/>
+        <w:ind w:left="0" w:firstLine="0"/>
+        <w:jc w:val="left"/>
+        <w:rPr>
+          <w:b/>
+          <w:color w:val="1A1A1A"/>
+          <w:sz w:val="28"/>
+        </w:rPr>
+      </w:pPr>
+      <w:r>
+        <w:br w:type="page"/>
       </w:r>
     </w:p>
     <w:p>
@@ -1686,7 +1652,6 @@
         <w:ind w:left="-5"/>
       </w:pPr>
       <w:r>
-        <w:lastRenderedPageBreak/>
         <w:t xml:space="preserve">Implement Solutions for Apps (10-15%) </w:t>
       </w:r>
     </w:p>
@@ -1761,6 +1726,7 @@
         <w:jc w:val="left"/>
       </w:pPr>
       <w:r>
+        <w:lastRenderedPageBreak/>
         <w:t xml:space="preserve">configure networking for an App Service </w:t>
       </w:r>
     </w:p>
@@ -1774,10 +1740,7 @@
         <w:jc w:val="left"/>
       </w:pPr>
       <w:r>
-        <w:t>create and manage de</w:t>
-      </w:r>
-      <w:r>
-        <w:t xml:space="preserve">ployment slots </w:t>
+        <w:t xml:space="preserve">create and manage deployment slots </w:t>
       </w:r>
     </w:p>
     <w:p>
@@ -1870,10 +1833,7 @@
         <w:jc w:val="left"/>
       </w:pPr>
       <w:r>
-        <w:t>publish a solution</w:t>
-      </w:r>
-      <w:r>
-        <w:t xml:space="preserve"> on an Azure Container Instance </w:t>
+        <w:t xml:space="preserve">publish a solution on an Azure Container Instance </w:t>
       </w:r>
     </w:p>
     <w:p>
@@ -2019,7 +1979,7 @@
       </w:r>
     </w:p>
     <w:sectPr>
-      <w:pgSz w:w="12240" w:h="15840"/>
+      <w:pgSz w:w="11906" w:h="16838" w:code="9"/>
       <w:pgMar w:top="720" w:right="720" w:bottom="720" w:left="720" w:header="720" w:footer="720" w:gutter="0"/>
       <w:cols w:space="720"/>
       <w:docGrid w:linePitch="299"/>

</xml_diff>